<commit_message>
updates for amazon stupidness
</commit_message>
<xml_diff>
--- a/Documents/puttySSHkey/howtoSSHkey.docx
+++ b/Documents/puttySSHkey/howtoSSHkey.docx
@@ -29,7 +29,10 @@
         <w:t xml:space="preserve">Step 1: In Host Name (or IP address) put in: </w:t>
       </w:r>
       <w:r>
-        <w:t>ubuntu@ec2-54-149-247-114.us-west-2.compute.amazonaws.com</w:t>
+        <w:t>ubuntu@</w:t>
+      </w:r>
+      <w:r>
+        <w:t>ec2-35-162-28-65.us-west-2.compute.amazonaws.com</w:t>
       </w:r>
     </w:p>
     <w:p>
@@ -78,6 +81,8 @@
           </wp:inline>
         </w:drawing>
       </w:r>
+      <w:bookmarkStart w:id="0" w:name="_GoBack"/>
+      <w:bookmarkEnd w:id="0"/>
     </w:p>
     <w:p>
       <w:pPr>
@@ -252,23 +257,7 @@
     </w:p>
     <w:p>
       <w:r>
-        <w:t xml:space="preserve">1: </w:t>
-      </w:r>
-      <w:proofErr w:type="spellStart"/>
-      <w:r>
-        <w:t>sudo</w:t>
-      </w:r>
-      <w:proofErr w:type="spellEnd"/>
-      <w:r>
-        <w:t xml:space="preserve"> </w:t>
-      </w:r>
-      <w:proofErr w:type="spellStart"/>
-      <w:r>
-        <w:t>su</w:t>
-      </w:r>
-      <w:proofErr w:type="spellEnd"/>
-      <w:r>
-        <w:t xml:space="preserve"> – Will show you as root account (be careful with this command)</w:t>
+        <w:t>1: sudo su – Will show you as root account (be careful with this command)</w:t>
       </w:r>
     </w:p>
     <w:p>
@@ -348,15 +337,7 @@
     <w:p/>
     <w:p>
       <w:r>
-        <w:t xml:space="preserve">2: </w:t>
-      </w:r>
-      <w:proofErr w:type="spellStart"/>
-      <w:r>
-        <w:t>ifconfig</w:t>
-      </w:r>
-      <w:proofErr w:type="spellEnd"/>
-      <w:r>
-        <w:t xml:space="preserve"> – should show this same IP (pending its static) </w:t>
+        <w:t xml:space="preserve">2: ifconfig – should show this same IP (pending its static) </w:t>
       </w:r>
       <w:r>
         <w:t>172.31.47.157</w:t>
@@ -440,10 +421,7 @@
         <w:t>For people needing to FTP you’re going to need to keep that key as well.</w:t>
       </w:r>
     </w:p>
-    <w:p>
-      <w:bookmarkStart w:id="0" w:name="_GoBack"/>
-      <w:bookmarkEnd w:id="0"/>
-    </w:p>
+    <w:p/>
     <w:sectPr>
       <w:pgSz w:w="12240" w:h="15840"/>
       <w:pgMar w:top="360" w:right="1440" w:bottom="1440" w:left="1440" w:header="720" w:footer="720" w:gutter="0"/>

</xml_diff>